<commit_message>
Update the word document with de diagram that was missing
</commit_message>
<xml_diff>
--- a/MagicSquareWithExceptionsAndTest/Preubas.docx
+++ b/MagicSquareWithExceptionsAndTest/Preubas.docx
@@ -5990,21 +5990,7 @@
                 <w:sz w:val="20"/>
                 <w:szCs w:val="20"/>
               </w:rPr>
-              <w:t>create</w:t>
-            </w:r>
-            <w:r>
-              <w:rPr>
-                <w:sz w:val="20"/>
-                <w:szCs w:val="20"/>
-              </w:rPr>
-              <w:t>Right</w:t>
-            </w:r>
-            <w:r>
-              <w:rPr>
-                <w:sz w:val="20"/>
-                <w:szCs w:val="20"/>
-              </w:rPr>
-              <w:t>SE</w:t>
+              <w:t>createRightSE</w:t>
             </w:r>
           </w:p>
         </w:tc>
@@ -6115,6 +6101,32 @@
     </w:tbl>
     <w:p/>
     <w:p>
+      <w:r>
+        <w:pict>
+          <v:shapetype id="_x0000_t75" coordsize="21600,21600" o:spt="75" o:preferrelative="t" path="m@4@5l@4@11@9@11@9@5xe" filled="f" stroked="f">
+            <v:stroke joinstyle="miter"/>
+            <v:formulas>
+              <v:f eqn="if lineDrawn pixelLineWidth 0"/>
+              <v:f eqn="sum @0 1 0"/>
+              <v:f eqn="sum 0 0 @1"/>
+              <v:f eqn="prod @2 1 2"/>
+              <v:f eqn="prod @3 21600 pixelWidth"/>
+              <v:f eqn="prod @3 21600 pixelHeight"/>
+              <v:f eqn="sum @0 0 1"/>
+              <v:f eqn="prod @6 1 2"/>
+              <v:f eqn="prod @7 21600 pixelWidth"/>
+              <v:f eqn="sum @8 21600 0"/>
+              <v:f eqn="prod @7 21600 pixelHeight"/>
+              <v:f eqn="sum @10 21600 0"/>
+            </v:formulas>
+            <v:path o:extrusionok="f" gradientshapeok="t" o:connecttype="rect"/>
+            <o:lock v:ext="edit" aspectratio="t"/>
+          </v:shapetype>
+          <v:shape id="_x0000_i1026" type="#_x0000_t75" style="width:241.5pt;height:186pt">
+            <v:imagedata r:id="rId10" o:title="Class Diagram1"/>
+          </v:shape>
+        </w:pict>
+      </w:r>
       <w:bookmarkStart w:id="0" w:name="_GoBack"/>
       <w:bookmarkEnd w:id="0"/>
     </w:p>
@@ -6499,33 +6511,14 @@
     <w:p>
       <w:r>
         <w:pict>
-          <v:shapetype id="_x0000_t75" coordsize="21600,21600" o:spt="75" o:preferrelative="t" path="m@4@5l@4@11@9@11@9@5xe" filled="f" stroked="f">
-            <v:stroke joinstyle="miter"/>
-            <v:formulas>
-              <v:f eqn="if lineDrawn pixelLineWidth 0"/>
-              <v:f eqn="sum @0 1 0"/>
-              <v:f eqn="sum 0 0 @1"/>
-              <v:f eqn="prod @2 1 2"/>
-              <v:f eqn="prod @3 21600 pixelWidth"/>
-              <v:f eqn="prod @3 21600 pixelHeight"/>
-              <v:f eqn="sum @0 0 1"/>
-              <v:f eqn="prod @6 1 2"/>
-              <v:f eqn="prod @7 21600 pixelWidth"/>
-              <v:f eqn="sum @8 21600 0"/>
-              <v:f eqn="prod @7 21600 pixelHeight"/>
-              <v:f eqn="sum @10 21600 0"/>
-            </v:formulas>
-            <v:path o:extrusionok="f" gradientshapeok="t" o:connecttype="rect"/>
-            <o:lock v:ext="edit" aspectratio="t"/>
-          </v:shapetype>
           <v:shape id="_x0000_i1025" type="#_x0000_t75" style="width:480pt;height:150.75pt">
-            <v:imagedata r:id="rId10" o:title="MagicSquareCD"/>
+            <v:imagedata r:id="rId11" o:title="MagicSquareCD"/>
           </v:shape>
         </w:pict>
       </w:r>
     </w:p>
     <w:sectPr>
-      <w:headerReference w:type="default" r:id="rId11"/>
+      <w:headerReference w:type="default" r:id="rId12"/>
       <w:pgSz w:w="12240" w:h="15840"/>
       <w:pgMar w:top="1417" w:right="1701" w:bottom="1417" w:left="1701" w:header="708" w:footer="708" w:gutter="0"/>
       <w:cols w:space="708"/>

</xml_diff>